<commit_message>
added addPrdocut button in the main page
</commit_message>
<xml_diff>
--- a/explaining_html_pages_20503.docx
+++ b/explaining_html_pages_20503.docx
@@ -231,7 +231,7 @@
                 <v:stroke joinstyle="miter"/>
                 <v:path gradientshapeok="t" o:connecttype="rect"/>
               </v:shapetype>
-              <v:shape id="Text Box 4" o:spid="_x0000_s1026" type="#_x0000_t202" style="position:absolute;left:0;text-align:left;margin-left:449.8pt;margin-top:11.25pt;width:127.25pt;height:55.6pt;z-index:251663360;visibility:visible;mso-wrap-style:square;mso-width-percent:0;mso-height-percent:0;mso-wrap-distance-left:9pt;mso-wrap-distance-top:0;mso-wrap-distance-right:9pt;mso-wrap-distance-bottom:0;mso-position-horizontal:absolute;mso-position-horizontal-relative:text;mso-position-vertical:absolute;mso-position-vertical-relative:text;mso-width-percent:0;mso-height-percent:0;mso-width-relative:margin;mso-height-relative:margin;v-text-anchor:top" o:gfxdata="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" fillcolor="white [3201]" strokeweight=".5pt">
+              <v:shape id="Text Box 4" o:spid="_x0000_s1026" type="#_x0000_t202" style="position:absolute;left:0;text-align:left;margin-left:449.8pt;margin-top:11.25pt;width:127.25pt;height:55.6pt;z-index:251663360;visibility:visible;mso-wrap-style:square;mso-width-percent:0;mso-height-percent:0;mso-wrap-distance-left:9pt;mso-wrap-distance-top:0;mso-wrap-distance-right:9pt;mso-wrap-distance-bottom:0;mso-position-horizontal:absolute;mso-position-horizontal-relative:text;mso-position-vertical:absolute;mso-position-vertical-relative:text;mso-width-percent:0;mso-height-percent:0;mso-width-relative:margin;mso-height-relative:margin;v-text-anchor:top" o:gfxdata="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" fillcolor="white [3201]" strokeweight=".5pt">
                 <v:textbox>
                   <w:txbxContent>
                     <w:p>
@@ -460,7 +460,7 @@
           </mc:Choice>
           <mc:Fallback>
             <w:pict>
-              <v:shape w14:anchorId="23A9B5E9" id="Text Box 2" o:spid="_x0000_s1027" type="#_x0000_t202" style="position:absolute;left:0;text-align:left;margin-left:243.05pt;margin-top:27.95pt;width:120.85pt;height:16.05pt;z-index:251661312;visibility:visible;mso-wrap-style:square;mso-width-percent:0;mso-height-percent:0;mso-wrap-distance-left:9pt;mso-wrap-distance-top:0;mso-wrap-distance-right:9pt;mso-wrap-distance-bottom:0;mso-position-horizontal:absolute;mso-position-horizontal-relative:text;mso-position-vertical:absolute;mso-position-vertical-relative:text;mso-width-percent:0;mso-height-percent:0;mso-width-relative:margin;mso-height-relative:margin;v-text-anchor:top" o:gfxdata="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" fillcolor="white [3201]" strokeweight=".5pt">
+              <v:shape w14:anchorId="23A9B5E9" id="Text Box 2" o:spid="_x0000_s1027" type="#_x0000_t202" style="position:absolute;left:0;text-align:left;margin-left:243.05pt;margin-top:27.95pt;width:120.85pt;height:16.05pt;z-index:251661312;visibility:visible;mso-wrap-style:square;mso-width-percent:0;mso-height-percent:0;mso-wrap-distance-left:9pt;mso-wrap-distance-top:0;mso-wrap-distance-right:9pt;mso-wrap-distance-bottom:0;mso-position-horizontal:absolute;mso-position-horizontal-relative:text;mso-position-vertical:absolute;mso-position-vertical-relative:text;mso-width-percent:0;mso-height-percent:0;mso-width-relative:margin;mso-height-relative:margin;v-text-anchor:top" o:gfxdata="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" fillcolor="white [3201]" strokeweight=".5pt">
                 <v:textbox>
                   <w:txbxContent>
                     <w:p>
@@ -721,7 +721,7 @@
           </mc:Choice>
           <mc:Fallback>
             <w:pict>
-              <v:shape w14:anchorId="43BB8891" id="Text Box 9" o:spid="_x0000_s1028" type="#_x0000_t202" style="position:absolute;margin-left:27pt;margin-top:211.3pt;width:125.9pt;height:50.2pt;z-index:251670528;visibility:visible;mso-wrap-style:square;mso-width-percent:0;mso-height-percent:0;mso-wrap-distance-left:9pt;mso-wrap-distance-top:0;mso-wrap-distance-right:9pt;mso-wrap-distance-bottom:0;mso-position-horizontal:absolute;mso-position-horizontal-relative:text;mso-position-vertical:absolute;mso-position-vertical-relative:text;mso-width-percent:0;mso-height-percent:0;mso-width-relative:margin;mso-height-relative:margin;v-text-anchor:top" o:gfxdata="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" fillcolor="white [3201]" strokeweight=".5pt">
+              <v:shape w14:anchorId="43BB8891" id="Text Box 9" o:spid="_x0000_s1028" type="#_x0000_t202" style="position:absolute;margin-left:27pt;margin-top:211.3pt;width:125.9pt;height:50.2pt;z-index:251670528;visibility:visible;mso-wrap-style:square;mso-width-percent:0;mso-height-percent:0;mso-wrap-distance-left:9pt;mso-wrap-distance-top:0;mso-wrap-distance-right:9pt;mso-wrap-distance-bottom:0;mso-position-horizontal:absolute;mso-position-horizontal-relative:text;mso-position-vertical:absolute;mso-position-vertical-relative:text;mso-width-percent:0;mso-height-percent:0;mso-width-relative:margin;mso-height-relative:margin;v-text-anchor:top" o:gfxdata="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" fillcolor="white [3201]" strokeweight=".5pt">
                 <v:textbox>
                   <w:txbxContent>
                     <w:p>
@@ -892,18 +892,7 @@
                                 <w:szCs w:val="16"/>
                                 <w:rtl/>
                               </w:rPr>
-                              <w:t xml:space="preserve">הדף הראשי של </w:t>
-                            </w:r>
-                            <w:r>
-                              <w:rPr>
-                                <w:rFonts w:hint="cs"/>
-                                <w:b/>
-                                <w:bCs/>
-                                <w:sz w:val="16"/>
-                                <w:szCs w:val="16"/>
-                                <w:rtl/>
-                              </w:rPr>
-                              <w:t>האתר שכולל את הקטגריות</w:t>
+                              <w:t>הדף הראשי של האתר שכולל את הקטגריות</w:t>
                             </w:r>
                             <w:r>
                               <w:rPr>
@@ -950,7 +939,7 @@
           </mc:Choice>
           <mc:Fallback>
             <w:pict>
-              <v:shape w14:anchorId="69FA7782" id="_x0000_s1029" type="#_x0000_t202" style="position:absolute;margin-left:602.95pt;margin-top:74.45pt;width:125.9pt;height:50.2pt;z-index:251668480;visibility:visible;mso-wrap-style:square;mso-width-percent:0;mso-height-percent:0;mso-wrap-distance-left:9pt;mso-wrap-distance-top:0;mso-wrap-distance-right:9pt;mso-wrap-distance-bottom:0;mso-position-horizontal:absolute;mso-position-horizontal-relative:text;mso-position-vertical:absolute;mso-position-vertical-relative:text;mso-width-percent:0;mso-height-percent:0;mso-width-relative:margin;mso-height-relative:margin;v-text-anchor:top" o:gfxdata="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" fillcolor="white [3201]" strokeweight=".5pt">
+              <v:shape w14:anchorId="69FA7782" id="_x0000_s1029" type="#_x0000_t202" style="position:absolute;margin-left:602.95pt;margin-top:74.45pt;width:125.9pt;height:50.2pt;z-index:251668480;visibility:visible;mso-wrap-style:square;mso-width-percent:0;mso-height-percent:0;mso-wrap-distance-left:9pt;mso-wrap-distance-top:0;mso-wrap-distance-right:9pt;mso-wrap-distance-bottom:0;mso-position-horizontal:absolute;mso-position-horizontal-relative:text;mso-position-vertical:absolute;mso-position-vertical-relative:text;mso-width-percent:0;mso-height-percent:0;mso-width-relative:margin;mso-height-relative:margin;v-text-anchor:top" o:gfxdata="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" fillcolor="white [3201]" strokeweight=".5pt">
                 <v:textbox>
                   <w:txbxContent>
                     <w:p>
@@ -997,21 +986,8 @@
                           <w:szCs w:val="16"/>
                           <w:rtl/>
                         </w:rPr>
-                        <w:t xml:space="preserve">הדף הראשי של האתר שכולל את </w:t>
+                        <w:t>הדף הראשי של האתר שכולל את הקטגריות</w:t>
                       </w:r>
-                      <w:proofErr w:type="spellStart"/>
-                      <w:r>
-                        <w:rPr>
-                          <w:rFonts w:hint="cs"/>
-                          <w:b/>
-                          <w:bCs/>
-                          <w:sz w:val="16"/>
-                          <w:szCs w:val="16"/>
-                          <w:rtl/>
-                        </w:rPr>
-                        <w:t>הקטגריות</w:t>
-                      </w:r>
-                      <w:proofErr w:type="spellEnd"/>
                       <w:r>
                         <w:rPr>
                           <w:rFonts w:hint="cs"/>
@@ -1387,7 +1363,7 @@
           </mc:Choice>
           <mc:Fallback>
             <w:pict>
-              <v:shape w14:anchorId="7BE6AE49" id="Text Box 1" o:spid="_x0000_s1030" type="#_x0000_t202" style="position:absolute;margin-left:43.15pt;margin-top:14.65pt;width:163.65pt;height:45pt;z-index:251659264;visibility:visible;mso-wrap-style:square;mso-width-percent:0;mso-height-percent:0;mso-wrap-distance-left:9pt;mso-wrap-distance-top:0;mso-wrap-distance-right:9pt;mso-wrap-distance-bottom:0;mso-position-horizontal:absolute;mso-position-horizontal-relative:text;mso-position-vertical:absolute;mso-position-vertical-relative:text;mso-width-percent:0;mso-height-percent:0;mso-width-relative:margin;mso-height-relative:margin;v-text-anchor:top" o:gfxdata="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" fillcolor="white [3201]" strokeweight=".5pt">
+              <v:shape w14:anchorId="7BE6AE49" id="Text Box 1" o:spid="_x0000_s1030" type="#_x0000_t202" style="position:absolute;margin-left:43.15pt;margin-top:14.65pt;width:163.65pt;height:45pt;z-index:251659264;visibility:visible;mso-wrap-style:square;mso-width-percent:0;mso-height-percent:0;mso-wrap-distance-left:9pt;mso-wrap-distance-top:0;mso-wrap-distance-right:9pt;mso-wrap-distance-bottom:0;mso-position-horizontal:absolute;mso-position-horizontal-relative:text;mso-position-vertical:absolute;mso-position-vertical-relative:text;mso-width-percent:0;mso-height-percent:0;mso-width-relative:margin;mso-height-relative:margin;v-text-anchor:top" o:gfxdata="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" fillcolor="white [3201]" strokeweight=".5pt">
                 <v:textbox>
                   <w:txbxContent>
                     <w:p>
@@ -1548,7 +1524,7 @@
           </mc:Choice>
           <mc:Fallback>
             <w:pict>
-              <v:shape w14:anchorId="41171E0D" id="Text Box 5" o:spid="_x0000_s1031" type="#_x0000_t202" style="position:absolute;margin-left:305.9pt;margin-top:20.5pt;width:154.95pt;height:19.8pt;z-index:251664384;visibility:visible;mso-wrap-style:square;mso-width-percent:0;mso-height-percent:0;mso-wrap-distance-left:9pt;mso-wrap-distance-top:0;mso-wrap-distance-right:9pt;mso-wrap-distance-bottom:0;mso-position-horizontal:absolute;mso-position-horizontal-relative:text;mso-position-vertical:absolute;mso-position-vertical-relative:text;mso-width-percent:0;mso-height-percent:0;mso-width-relative:margin;mso-height-relative:margin;v-text-anchor:top" o:gfxdata="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" fillcolor="white [3201]" strokeweight=".5pt">
+              <v:shape w14:anchorId="41171E0D" id="Text Box 5" o:spid="_x0000_s1031" type="#_x0000_t202" style="position:absolute;margin-left:305.9pt;margin-top:20.5pt;width:154.95pt;height:19.8pt;z-index:251664384;visibility:visible;mso-wrap-style:square;mso-width-percent:0;mso-height-percent:0;mso-wrap-distance-left:9pt;mso-wrap-distance-top:0;mso-wrap-distance-right:9pt;mso-wrap-distance-bottom:0;mso-position-horizontal:absolute;mso-position-horizontal-relative:text;mso-position-vertical:absolute;mso-position-vertical-relative:text;mso-width-percent:0;mso-height-percent:0;mso-width-relative:margin;mso-height-relative:margin;v-text-anchor:top" o:gfxdata="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" fillcolor="white [3201]" strokeweight=".5pt">
                 <v:textbox>
                   <w:txbxContent>
                     <w:p>
@@ -1773,7 +1749,7 @@
           </mc:Choice>
           <mc:Fallback>
             <w:pict>
-              <v:shape w14:anchorId="568D4D73" id="Text Box 7" o:spid="_x0000_s1032" type="#_x0000_t202" style="position:absolute;margin-left:533.85pt;margin-top:23.5pt;width:63pt;height:49.5pt;z-index:251676672;visibility:visible;mso-wrap-style:square;mso-height-percent:0;mso-wrap-distance-left:9pt;mso-wrap-distance-top:0;mso-wrap-distance-right:9pt;mso-wrap-distance-bottom:0;mso-position-horizontal:absolute;mso-position-horizontal-relative:text;mso-position-vertical:absolute;mso-position-vertical-relative:text;mso-height-percent:0;mso-height-relative:margin;v-text-anchor:top" o:gfxdata="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" fillcolor="white [3201]" strokeweight=".5pt">
+              <v:shape w14:anchorId="568D4D73" id="Text Box 7" o:spid="_x0000_s1032" type="#_x0000_t202" style="position:absolute;margin-left:533.85pt;margin-top:23.5pt;width:63pt;height:49.5pt;z-index:251676672;visibility:visible;mso-wrap-style:square;mso-height-percent:0;mso-wrap-distance-left:9pt;mso-wrap-distance-top:0;mso-wrap-distance-right:9pt;mso-wrap-distance-bottom:0;mso-position-horizontal:absolute;mso-position-horizontal-relative:text;mso-position-vertical:absolute;mso-position-vertical-relative:text;mso-height-percent:0;mso-height-relative:margin;v-text-anchor:top" o:gfxdata="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" fillcolor="white [3201]" strokeweight=".5pt">
                 <v:textbox>
                   <w:txbxContent>
                     <w:p>
@@ -2038,7 +2014,7 @@
           </mc:Choice>
           <mc:Fallback>
             <w:pict>
-              <v:shape w14:anchorId="2D5147E3" id="_x0000_s1033" type="#_x0000_t202" style="position:absolute;margin-left:384.8pt;margin-top:1.4pt;width:113.3pt;height:65.9pt;z-index:251674624;visibility:visible;mso-wrap-style:square;mso-width-percent:0;mso-height-percent:0;mso-wrap-distance-left:9pt;mso-wrap-distance-top:0;mso-wrap-distance-right:9pt;mso-wrap-distance-bottom:0;mso-position-horizontal:absolute;mso-position-horizontal-relative:text;mso-position-vertical:absolute;mso-position-vertical-relative:text;mso-width-percent:0;mso-height-percent:0;mso-width-relative:margin;mso-height-relative:margin;v-text-anchor:top" o:gfxdata="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" fillcolor="white [3201]" strokeweight=".5pt">
+              <v:shape w14:anchorId="2D5147E3" id="_x0000_s1033" type="#_x0000_t202" style="position:absolute;margin-left:384.8pt;margin-top:1.4pt;width:113.3pt;height:65.9pt;z-index:251674624;visibility:visible;mso-wrap-style:square;mso-width-percent:0;mso-height-percent:0;mso-wrap-distance-left:9pt;mso-wrap-distance-top:0;mso-wrap-distance-right:9pt;mso-wrap-distance-bottom:0;mso-position-horizontal:absolute;mso-position-horizontal-relative:text;mso-position-vertical:absolute;mso-position-vertical-relative:text;mso-width-percent:0;mso-height-percent:0;mso-width-relative:margin;mso-height-relative:margin;v-text-anchor:top" o:gfxdata="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" fillcolor="white [3201]" strokeweight=".5pt">
                 <v:textbox>
                   <w:txbxContent>
                     <w:p>
@@ -2070,7 +2046,6 @@
                         <w:bidi/>
                         <w:jc w:val="center"/>
                         <w:rPr>
-                          <w:rFonts w:hint="cs"/>
                           <w:b/>
                           <w:bCs/>
                           <w:sz w:val="16"/>
@@ -2095,7 +2070,6 @@
                         <w:bidi/>
                         <w:jc w:val="center"/>
                         <w:rPr>
-                          <w:rFonts w:hint="cs"/>
                           <w:b/>
                           <w:bCs/>
                           <w:sz w:val="16"/>
@@ -2287,7 +2261,7 @@
           </mc:Choice>
           <mc:Fallback>
             <w:pict>
-              <v:shape w14:anchorId="7E575A33" id="Text Box 3" o:spid="_x0000_s1034" type="#_x0000_t202" style="position:absolute;margin-left:190.7pt;margin-top:7.3pt;width:153pt;height:27.75pt;z-index:251672576;visibility:visible;mso-wrap-style:square;mso-width-percent:0;mso-height-percent:0;mso-wrap-distance-left:9pt;mso-wrap-distance-top:0;mso-wrap-distance-right:9pt;mso-wrap-distance-bottom:0;mso-position-horizontal:absolute;mso-position-horizontal-relative:text;mso-position-vertical:absolute;mso-position-vertical-relative:text;mso-width-percent:0;mso-height-percent:0;mso-width-relative:margin;mso-height-relative:margin;v-text-anchor:top" o:gfxdata="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" fillcolor="white [3201]" strokeweight=".5pt">
+              <v:shape w14:anchorId="7E575A33" id="Text Box 3" o:spid="_x0000_s1034" type="#_x0000_t202" style="position:absolute;margin-left:190.7pt;margin-top:7.3pt;width:153pt;height:27.75pt;z-index:251672576;visibility:visible;mso-wrap-style:square;mso-width-percent:0;mso-height-percent:0;mso-wrap-distance-left:9pt;mso-wrap-distance-top:0;mso-wrap-distance-right:9pt;mso-wrap-distance-bottom:0;mso-position-horizontal:absolute;mso-position-horizontal-relative:text;mso-position-vertical:absolute;mso-position-vertical-relative:text;mso-width-percent:0;mso-height-percent:0;mso-width-relative:margin;mso-height-relative:margin;v-text-anchor:top" o:gfxdata="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" fillcolor="white [3201]" strokeweight=".5pt">
                 <v:textbox>
                   <w:txbxContent>
                     <w:p>
@@ -2627,7 +2601,7 @@
           </mc:Choice>
           <mc:Fallback>
             <w:pict>
-              <v:shape w14:anchorId="2D3F5111" id="Text Box 12" o:spid="_x0000_s1035" type="#_x0000_t202" style="position:absolute;margin-left:268.75pt;margin-top:5.9pt;width:207.3pt;height:52.05pt;z-index:251681792;visibility:visible;mso-wrap-style:square;mso-width-percent:0;mso-height-percent:0;mso-wrap-distance-left:9pt;mso-wrap-distance-top:0;mso-wrap-distance-right:9pt;mso-wrap-distance-bottom:0;mso-position-horizontal:absolute;mso-position-horizontal-relative:text;mso-position-vertical:absolute;mso-position-vertical-relative:text;mso-width-percent:0;mso-height-percent:0;mso-width-relative:margin;mso-height-relative:margin;v-text-anchor:top" o:gfxdata="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" fillcolor="white [3201]" strokeweight=".5pt">
+              <v:shape w14:anchorId="2D3F5111" id="Text Box 12" o:spid="_x0000_s1035" type="#_x0000_t202" style="position:absolute;margin-left:268.75pt;margin-top:5.9pt;width:207.3pt;height:52.05pt;z-index:251681792;visibility:visible;mso-wrap-style:square;mso-width-percent:0;mso-height-percent:0;mso-wrap-distance-left:9pt;mso-wrap-distance-top:0;mso-wrap-distance-right:9pt;mso-wrap-distance-bottom:0;mso-position-horizontal:absolute;mso-position-horizontal-relative:text;mso-position-vertical:absolute;mso-position-vertical-relative:text;mso-width-percent:0;mso-height-percent:0;mso-width-relative:margin;mso-height-relative:margin;v-text-anchor:top" o:gfxdata="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" fillcolor="white [3201]" strokeweight=".5pt">
                 <v:textbox>
                   <w:txbxContent>
                     <w:p>
@@ -2671,7 +2645,6 @@
                       <w:pPr>
                         <w:bidi/>
                         <w:rPr>
-                          <w:rFonts w:hint="cs"/>
                           <w:b/>
                           <w:bCs/>
                           <w:sz w:val="16"/>
@@ -2690,9 +2663,8 @@
                           <w:rtl/>
                           <w:lang w:val="en-US"/>
                         </w:rPr>
-                        <w:t xml:space="preserve">קניית המוצרים </w:t>
+                        <w:t>קניית המוצרים מיידית ,</w:t>
                       </w:r>
-                      <w:proofErr w:type="spellStart"/>
                       <w:r>
                         <w:rPr>
                           <w:rFonts w:hint="cs"/>
@@ -2703,9 +2675,8 @@
                           <w:rtl/>
                           <w:lang w:val="en-US"/>
                         </w:rPr>
-                        <w:t>מיידית</w:t>
+                        <w:t>ו</w:t>
                       </w:r>
-                      <w:proofErr w:type="spellEnd"/>
                       <w:r>
                         <w:rPr>
                           <w:rFonts w:hint="cs"/>
@@ -2716,9 +2687,18 @@
                           <w:rtl/>
                           <w:lang w:val="en-US"/>
                         </w:rPr>
-                        <w:t xml:space="preserve"> ,</w:t>
+                        <w:t>עידכון ערך ה</w:t>
                       </w:r>
-                      <w:proofErr w:type="spellStart"/>
+                      <w:r>
+                        <w:rPr>
+                          <w:b/>
+                          <w:bCs/>
+                          <w:sz w:val="16"/>
+                          <w:szCs w:val="16"/>
+                          <w:lang w:val="en-US"/>
+                        </w:rPr>
+                        <w:t>balance</w:t>
+                      </w:r>
                       <w:r>
                         <w:rPr>
                           <w:rFonts w:hint="cs"/>
@@ -2729,7 +2709,7 @@
                           <w:rtl/>
                           <w:lang w:val="en-US"/>
                         </w:rPr>
-                        <w:t>ו</w:t>
+                        <w:t xml:space="preserve"> של אותו הלקוח</w:t>
                       </w:r>
                       <w:r>
                         <w:rPr>
@@ -2741,9 +2721,8 @@
                           <w:rtl/>
                           <w:lang w:val="en-US"/>
                         </w:rPr>
-                        <w:t>עידכון</w:t>
+                        <w:t xml:space="preserve"> </w:t>
                       </w:r>
-                      <w:proofErr w:type="spellEnd"/>
                       <w:r>
                         <w:rPr>
                           <w:rFonts w:hint="cs"/>
@@ -2754,17 +2733,7 @@
                           <w:rtl/>
                           <w:lang w:val="en-US"/>
                         </w:rPr>
-                        <w:t xml:space="preserve"> ערך ה</w:t>
-                      </w:r>
-                      <w:r>
-                        <w:rPr>
-                          <w:b/>
-                          <w:bCs/>
-                          <w:sz w:val="16"/>
-                          <w:szCs w:val="16"/>
-                          <w:lang w:val="en-US"/>
-                        </w:rPr>
-                        <w:t>balance</w:t>
+                        <w:t>.</w:t>
                       </w:r>
                       <w:r>
                         <w:rPr>
@@ -2776,7 +2745,7 @@
                           <w:rtl/>
                           <w:lang w:val="en-US"/>
                         </w:rPr>
-                        <w:t xml:space="preserve"> של אותו הלקוח</w:t>
+                        <w:t>ו</w:t>
                       </w:r>
                       <w:r>
                         <w:rPr>
@@ -2788,57 +2757,7 @@
                           <w:rtl/>
                           <w:lang w:val="en-US"/>
                         </w:rPr>
-                        <w:t xml:space="preserve"> </w:t>
-                      </w:r>
-                      <w:r>
-                        <w:rPr>
-                          <w:rFonts w:hint="cs"/>
-                          <w:b/>
-                          <w:bCs/>
-                          <w:sz w:val="16"/>
-                          <w:szCs w:val="16"/>
-                          <w:rtl/>
-                          <w:lang w:val="en-US"/>
-                        </w:rPr>
-                        <w:t>.</w:t>
-                      </w:r>
-                      <w:proofErr w:type="spellStart"/>
-                      <w:r>
-                        <w:rPr>
-                          <w:rFonts w:hint="cs"/>
-                          <w:b/>
-                          <w:bCs/>
-                          <w:sz w:val="16"/>
-                          <w:szCs w:val="16"/>
-                          <w:rtl/>
-                          <w:lang w:val="en-US"/>
-                        </w:rPr>
-                        <w:t>ו</w:t>
-                      </w:r>
-                      <w:r>
-                        <w:rPr>
-                          <w:rFonts w:hint="cs"/>
-                          <w:b/>
-                          <w:bCs/>
-                          <w:sz w:val="16"/>
-                          <w:szCs w:val="16"/>
-                          <w:rtl/>
-                          <w:lang w:val="en-US"/>
-                        </w:rPr>
-                        <w:t>עידכון</w:t>
-                      </w:r>
-                      <w:proofErr w:type="spellEnd"/>
-                      <w:r>
-                        <w:rPr>
-                          <w:rFonts w:hint="cs"/>
-                          <w:b/>
-                          <w:bCs/>
-                          <w:sz w:val="16"/>
-                          <w:szCs w:val="16"/>
-                          <w:rtl/>
-                          <w:lang w:val="en-US"/>
-                        </w:rPr>
-                        <w:t xml:space="preserve"> המלאי של אותו המוצר.</w:t>
+                        <w:t>עידכון המלאי של אותו המוצר.</w:t>
                       </w:r>
                     </w:p>
                   </w:txbxContent>
@@ -3049,7 +2968,7 @@
           </mc:Choice>
           <mc:Fallback>
             <w:pict>
-              <v:shape w14:anchorId="198378F9" id="_x0000_s1036" type="#_x0000_t202" style="position:absolute;margin-left:540.15pt;margin-top:1.25pt;width:135pt;height:45pt;z-index:251678720;visibility:visible;mso-wrap-style:square;mso-width-percent:0;mso-height-percent:0;mso-wrap-distance-left:9pt;mso-wrap-distance-top:0;mso-wrap-distance-right:9pt;mso-wrap-distance-bottom:0;mso-position-horizontal:absolute;mso-position-horizontal-relative:text;mso-position-vertical:absolute;mso-position-vertical-relative:text;mso-width-percent:0;mso-height-percent:0;mso-width-relative:margin;mso-height-relative:margin;v-text-anchor:top" o:gfxdata="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" fillcolor="white [3201]" strokeweight=".5pt">
+              <v:shape w14:anchorId="198378F9" id="_x0000_s1036" type="#_x0000_t202" style="position:absolute;margin-left:540.15pt;margin-top:1.25pt;width:135pt;height:45pt;z-index:251678720;visibility:visible;mso-wrap-style:square;mso-width-percent:0;mso-height-percent:0;mso-wrap-distance-left:9pt;mso-wrap-distance-top:0;mso-wrap-distance-right:9pt;mso-wrap-distance-bottom:0;mso-position-horizontal:absolute;mso-position-horizontal-relative:text;mso-position-vertical:absolute;mso-position-vertical-relative:text;mso-width-percent:0;mso-height-percent:0;mso-width-relative:margin;mso-height-relative:margin;v-text-anchor:top" o:gfxdata="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" fillcolor="white [3201]" strokeweight=".5pt">
                 <v:textbox>
                   <w:txbxContent>
                     <w:p>
@@ -3083,7 +3002,6 @@
                         <w:bidi/>
                         <w:jc w:val="center"/>
                         <w:rPr>
-                          <w:rFonts w:hint="cs"/>
                           <w:b/>
                           <w:bCs/>
                           <w:sz w:val="16"/>
@@ -3248,7 +3166,7 @@
           </mc:Choice>
           <mc:Fallback>
             <w:pict>
-              <v:shape w14:anchorId="769BBB63" id="Text Box 13" o:spid="_x0000_s1037" type="#_x0000_t202" style="position:absolute;margin-left:359.65pt;margin-top:22.15pt;width:126.2pt;height:35.85pt;z-index:251682816;visibility:visible;mso-wrap-style:square;mso-width-percent:0;mso-height-percent:0;mso-wrap-distance-left:9pt;mso-wrap-distance-top:0;mso-wrap-distance-right:9pt;mso-wrap-distance-bottom:0;mso-position-horizontal:absolute;mso-position-horizontal-relative:text;mso-position-vertical:absolute;mso-position-vertical-relative:text;mso-width-percent:0;mso-height-percent:0;mso-width-relative:margin;mso-height-relative:margin;v-text-anchor:top" o:gfxdata="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" fillcolor="white [3201]" strokeweight=".5pt">
+              <v:shape w14:anchorId="769BBB63" id="Text Box 13" o:spid="_x0000_s1037" type="#_x0000_t202" style="position:absolute;margin-left:359.65pt;margin-top:22.15pt;width:126.2pt;height:35.85pt;z-index:251682816;visibility:visible;mso-wrap-style:square;mso-width-percent:0;mso-height-percent:0;mso-wrap-distance-left:9pt;mso-wrap-distance-top:0;mso-wrap-distance-right:9pt;mso-wrap-distance-bottom:0;mso-position-horizontal:absolute;mso-position-horizontal-relative:text;mso-position-vertical:absolute;mso-position-vertical-relative:text;mso-width-percent:0;mso-height-percent:0;mso-width-relative:margin;mso-height-relative:margin;v-text-anchor:top" o:gfxdata="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" fillcolor="white [3201]" strokeweight=".5pt">
                 <v:textbox>
                   <w:txbxContent>
                     <w:p>
@@ -3256,7 +3174,6 @@
                         <w:bidi/>
                         <w:jc w:val="center"/>
                         <w:rPr>
-                          <w:rFonts w:hint="cs"/>
                           <w:b/>
                           <w:bCs/>
                           <w:sz w:val="16"/>
@@ -3295,7 +3212,6 @@
                         <w:bidi/>
                         <w:jc w:val="center"/>
                         <w:rPr>
-                          <w:rFonts w:hint="cs"/>
                           <w:b/>
                           <w:bCs/>
                           <w:sz w:val="16"/>
@@ -3482,7 +3398,6 @@
                               </w:rPr>
                               <w:t xml:space="preserve">מעבר לדף </w:t>
                             </w:r>
-                            <w:proofErr w:type="spellStart"/>
                             <w:r>
                               <w:rPr>
                                 <w:b/>
@@ -3494,7 +3409,6 @@
                               </w:rPr>
                               <w:t>CartPage</w:t>
                             </w:r>
-                            <w:proofErr w:type="spellEnd"/>
                           </w:p>
                           <w:p>
                             <w:pPr>
@@ -3559,7 +3473,7 @@
           </mc:Choice>
           <mc:Fallback>
             <w:pict>
-              <v:shape w14:anchorId="3C3CA6BC" id="Text Box 18" o:spid="_x0000_s1038" type="#_x0000_t202" style="position:absolute;margin-left:72.7pt;margin-top:5.7pt;width:98.3pt;height:73.6pt;z-index:251687936;visibility:visible;mso-wrap-style:square;mso-width-percent:0;mso-height-percent:0;mso-wrap-distance-left:9pt;mso-wrap-distance-top:0;mso-wrap-distance-right:9pt;mso-wrap-distance-bottom:0;mso-position-horizontal:absolute;mso-position-horizontal-relative:text;mso-position-vertical:absolute;mso-position-vertical-relative:text;mso-width-percent:0;mso-height-percent:0;mso-width-relative:margin;mso-height-relative:margin;v-text-anchor:top" o:gfxdata="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" fillcolor="white [3201]" strokeweight=".5pt">
+              <v:shape w14:anchorId="3C3CA6BC" id="Text Box 18" o:spid="_x0000_s1038" type="#_x0000_t202" style="position:absolute;margin-left:72.7pt;margin-top:5.7pt;width:98.3pt;height:73.6pt;z-index:251687936;visibility:visible;mso-wrap-style:square;mso-width-percent:0;mso-height-percent:0;mso-wrap-distance-left:9pt;mso-wrap-distance-top:0;mso-wrap-distance-right:9pt;mso-wrap-distance-bottom:0;mso-position-horizontal:absolute;mso-position-horizontal-relative:text;mso-position-vertical:absolute;mso-position-vertical-relative:text;mso-width-percent:0;mso-height-percent:0;mso-width-relative:margin;mso-height-relative:margin;v-text-anchor:top" o:gfxdata="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" fillcolor="white [3201]" strokeweight=".5pt">
                 <v:textbox>
                   <w:txbxContent>
                     <w:p>
@@ -3589,7 +3503,6 @@
                         </w:rPr>
                         <w:t xml:space="preserve">מעבר לדף </w:t>
                       </w:r>
-                      <w:proofErr w:type="spellStart"/>
                       <w:r>
                         <w:rPr>
                           <w:b/>
@@ -3601,14 +3514,12 @@
                         </w:rPr>
                         <w:t>CartPage</w:t>
                       </w:r>
-                      <w:proofErr w:type="spellEnd"/>
                     </w:p>
                     <w:p>
                       <w:pPr>
                         <w:bidi/>
                         <w:jc w:val="center"/>
                         <w:rPr>
-                          <w:rFonts w:hint="cs"/>
                           <w:b/>
                           <w:bCs/>
                           <w:sz w:val="16"/>
@@ -3635,7 +3546,6 @@
                         <w:bidi/>
                         <w:jc w:val="center"/>
                         <w:rPr>
-                          <w:rFonts w:hint="cs"/>
                           <w:b/>
                           <w:bCs/>
                           <w:sz w:val="16"/>
@@ -3836,7 +3746,7 @@
           </mc:Choice>
           <mc:Fallback>
             <w:pict>
-              <v:shape w14:anchorId="5CCD2AA3" id="Text Box 16" o:spid="_x0000_s1039" type="#_x0000_t202" style="position:absolute;margin-left:216.7pt;margin-top:7.25pt;width:98.3pt;height:27pt;z-index:251684864;visibility:visible;mso-wrap-style:square;mso-width-percent:0;mso-height-percent:0;mso-wrap-distance-left:9pt;mso-wrap-distance-top:0;mso-wrap-distance-right:9pt;mso-wrap-distance-bottom:0;mso-position-horizontal:absolute;mso-position-horizontal-relative:text;mso-position-vertical:absolute;mso-position-vertical-relative:text;mso-width-percent:0;mso-height-percent:0;mso-width-relative:margin;mso-height-relative:margin;v-text-anchor:top" o:gfxdata="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" fillcolor="white [3201]" strokeweight=".5pt">
+              <v:shape w14:anchorId="5CCD2AA3" id="Text Box 16" o:spid="_x0000_s1039" type="#_x0000_t202" style="position:absolute;margin-left:216.7pt;margin-top:7.25pt;width:98.3pt;height:27pt;z-index:251684864;visibility:visible;mso-wrap-style:square;mso-width-percent:0;mso-height-percent:0;mso-wrap-distance-left:9pt;mso-wrap-distance-top:0;mso-wrap-distance-right:9pt;mso-wrap-distance-bottom:0;mso-position-horizontal:absolute;mso-position-horizontal-relative:text;mso-position-vertical:absolute;mso-position-vertical-relative:text;mso-width-percent:0;mso-height-percent:0;mso-width-relative:margin;mso-height-relative:margin;v-text-anchor:top" o:gfxdata="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" fillcolor="white [3201]" strokeweight=".5pt">
                 <v:textbox>
                   <w:txbxContent>
                     <w:p>
@@ -4149,7 +4059,6 @@
                               </w:rPr>
                               <w:t xml:space="preserve">דף </w:t>
                             </w:r>
-                            <w:proofErr w:type="spellStart"/>
                             <w:r>
                               <w:rPr>
                                 <w:b/>
@@ -4159,7 +4068,6 @@
                               </w:rPr>
                               <w:t>SettingsValidate</w:t>
                             </w:r>
-                            <w:proofErr w:type="spellEnd"/>
                           </w:p>
                           <w:p>
                             <w:pPr>
@@ -4197,7 +4105,7 @@
           </mc:Choice>
           <mc:Fallback>
             <w:pict>
-              <v:shape w14:anchorId="5162399F" id="Text Box 21" o:spid="_x0000_s1040" type="#_x0000_t202" style="position:absolute;margin-left:189.8pt;margin-top:19.95pt;width:155.2pt;height:106.15pt;z-index:251691008;visibility:visible;mso-wrap-style:square;mso-height-percent:0;mso-wrap-distance-left:9pt;mso-wrap-distance-top:0;mso-wrap-distance-right:9pt;mso-wrap-distance-bottom:0;mso-position-horizontal:absolute;mso-position-horizontal-relative:text;mso-position-vertical:absolute;mso-position-vertical-relative:text;mso-height-percent:0;mso-height-relative:margin;v-text-anchor:top" o:gfxdata="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" fillcolor="white [3201]" strokeweight=".5pt">
+              <v:shape w14:anchorId="5162399F" id="Text Box 21" o:spid="_x0000_s1040" type="#_x0000_t202" style="position:absolute;margin-left:189.8pt;margin-top:19.95pt;width:155.2pt;height:106.15pt;z-index:251691008;visibility:visible;mso-wrap-style:square;mso-height-percent:0;mso-wrap-distance-left:9pt;mso-wrap-distance-top:0;mso-wrap-distance-right:9pt;mso-wrap-distance-bottom:0;mso-position-horizontal:absolute;mso-position-horizontal-relative:text;mso-position-vertical:absolute;mso-position-vertical-relative:text;mso-height-percent:0;mso-height-relative:margin;v-text-anchor:top" o:gfxdata="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" fillcolor="white [3201]" strokeweight=".5pt">
                 <v:textbox>
                   <w:txbxContent>
                     <w:p>
@@ -4223,7 +4131,6 @@
                         </w:rPr>
                         <w:t xml:space="preserve">דף </w:t>
                       </w:r>
-                      <w:proofErr w:type="spellStart"/>
                       <w:r>
                         <w:rPr>
                           <w:b/>
@@ -4233,13 +4140,11 @@
                         </w:rPr>
                         <w:t>SettingsValidate</w:t>
                       </w:r>
-                      <w:proofErr w:type="spellEnd"/>
                     </w:p>
                     <w:p>
                       <w:pPr>
                         <w:bidi/>
                         <w:rPr>
-                          <w:rFonts w:hint="cs"/>
                           <w:rtl/>
                           <w:lang w:val="en-US"/>
                         </w:rPr>
@@ -4338,7 +4243,6 @@
                               </w:rPr>
                               <w:t>2</w:t>
                             </w:r>
-                            <w:proofErr w:type="spellStart"/>
                             <w:r>
                               <w:rPr>
                                 <w:b/>
@@ -4348,7 +4252,6 @@
                               </w:rPr>
                               <w:t>SettingsValidate</w:t>
                             </w:r>
-                            <w:proofErr w:type="spellEnd"/>
                           </w:p>
                           <w:p>
                             <w:pPr>
@@ -4386,7 +4289,7 @@
           </mc:Choice>
           <mc:Fallback>
             <w:pict>
-              <v:shape w14:anchorId="70184D94" id="Text Box 23" o:spid="_x0000_s1041" type="#_x0000_t202" style="position:absolute;margin-left:405.8pt;margin-top:19.95pt;width:188.4pt;height:86.95pt;z-index:251693056;visibility:visible;mso-wrap-style:square;mso-width-percent:0;mso-wrap-distance-left:9pt;mso-wrap-distance-top:0;mso-wrap-distance-right:9pt;mso-wrap-distance-bottom:0;mso-position-horizontal:absolute;mso-position-horizontal-relative:text;mso-position-vertical:absolute;mso-position-vertical-relative:text;mso-width-percent:0;mso-width-relative:margin;v-text-anchor:top" o:gfxdata="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" fillcolor="white [3201]" strokeweight=".5pt">
+              <v:shape w14:anchorId="70184D94" id="Text Box 23" o:spid="_x0000_s1041" type="#_x0000_t202" style="position:absolute;margin-left:405.8pt;margin-top:19.95pt;width:188.4pt;height:86.95pt;z-index:251693056;visibility:visible;mso-wrap-style:square;mso-width-percent:0;mso-wrap-distance-left:9pt;mso-wrap-distance-top:0;mso-wrap-distance-right:9pt;mso-wrap-distance-bottom:0;mso-position-horizontal:absolute;mso-position-horizontal-relative:text;mso-position-vertical:absolute;mso-position-vertical-relative:text;mso-width-percent:0;mso-width-relative:margin;v-text-anchor:top" o:gfxdata="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" fillcolor="white [3201]" strokeweight=".5pt">
                 <v:textbox>
                   <w:txbxContent>
                     <w:p>
@@ -4423,7 +4326,6 @@
                         </w:rPr>
                         <w:t>2</w:t>
                       </w:r>
-                      <w:proofErr w:type="spellStart"/>
                       <w:r>
                         <w:rPr>
                           <w:b/>
@@ -4433,13 +4335,11 @@
                         </w:rPr>
                         <w:t>SettingsValidate</w:t>
                       </w:r>
-                      <w:proofErr w:type="spellEnd"/>
                     </w:p>
                     <w:p>
                       <w:pPr>
                         <w:jc w:val="center"/>
                         <w:rPr>
-                          <w:rFonts w:hint="cs"/>
                           <w:rtl/>
                           <w:lang w:val="en-US"/>
                         </w:rPr>
@@ -4545,7 +4445,6 @@
                                 <w:lang w:val="en-US"/>
                               </w:rPr>
                             </w:pPr>
-                            <w:proofErr w:type="spellStart"/>
                             <w:r>
                               <w:rPr>
                                 <w:b/>
@@ -4554,7 +4453,6 @@
                               </w:rPr>
                               <w:t>UserSettings</w:t>
                             </w:r>
-                            <w:proofErr w:type="spellEnd"/>
                           </w:p>
                         </w:txbxContent>
                       </wps:txbx>
@@ -4578,14 +4476,13 @@
           </mc:Choice>
           <mc:Fallback>
             <w:pict>
-              <v:shape w14:anchorId="4FE90EFB" id="Text Box 19" o:spid="_x0000_s1042" type="#_x0000_t202" style="position:absolute;margin-left:-24.75pt;margin-top:17.9pt;width:111.75pt;height:51.9pt;z-index:251688960;visibility:visible;mso-wrap-style:square;mso-width-percent:0;mso-height-percent:0;mso-wrap-distance-left:9pt;mso-wrap-distance-top:0;mso-wrap-distance-right:9pt;mso-wrap-distance-bottom:0;mso-position-horizontal:absolute;mso-position-horizontal-relative:text;mso-position-vertical:absolute;mso-position-vertical-relative:text;mso-width-percent:0;mso-height-percent:0;mso-width-relative:margin;mso-height-relative:margin;v-text-anchor:top" o:gfxdata="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" fillcolor="white [3201]" strokeweight=".5pt">
+              <v:shape w14:anchorId="4FE90EFB" id="Text Box 19" o:spid="_x0000_s1042" type="#_x0000_t202" style="position:absolute;margin-left:-24.75pt;margin-top:17.9pt;width:111.75pt;height:51.9pt;z-index:251688960;visibility:visible;mso-wrap-style:square;mso-width-percent:0;mso-height-percent:0;mso-wrap-distance-left:9pt;mso-wrap-distance-top:0;mso-wrap-distance-right:9pt;mso-wrap-distance-bottom:0;mso-position-horizontal:absolute;mso-position-horizontal-relative:text;mso-position-vertical:absolute;mso-position-vertical-relative:text;mso-width-percent:0;mso-height-percent:0;mso-width-relative:margin;mso-height-relative:margin;v-text-anchor:top" o:gfxdata="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" fillcolor="white [3201]" strokeweight=".5pt">
                 <v:textbox>
                   <w:txbxContent>
                     <w:p>
                       <w:pPr>
                         <w:jc w:val="center"/>
                         <w:rPr>
-                          <w:rFonts w:hint="cs"/>
                           <w:b/>
                           <w:bCs/>
                           <w:rtl/>
@@ -4607,14 +4504,12 @@
                       <w:pPr>
                         <w:jc w:val="center"/>
                         <w:rPr>
-                          <w:rFonts w:hint="cs"/>
                           <w:b/>
                           <w:bCs/>
                           <w:rtl/>
                           <w:lang w:val="en-US"/>
                         </w:rPr>
                       </w:pPr>
-                      <w:proofErr w:type="spellStart"/>
                       <w:r>
                         <w:rPr>
                           <w:b/>
@@ -4623,7 +4518,6 @@
                         </w:rPr>
                         <w:t>UserSettings</w:t>
                       </w:r>
-                      <w:proofErr w:type="spellEnd"/>
                     </w:p>
                   </w:txbxContent>
                 </v:textbox>
@@ -4869,7 +4763,6 @@
                               </w:rPr>
                               <w:t xml:space="preserve">דף </w:t>
                             </w:r>
-                            <w:proofErr w:type="spellStart"/>
                             <w:r>
                               <w:rPr>
                                 <w:b/>
@@ -4879,7 +4772,6 @@
                               </w:rPr>
                               <w:t>SettingsPage</w:t>
                             </w:r>
-                            <w:proofErr w:type="spellEnd"/>
                           </w:p>
                           <w:p>
                             <w:pPr>
@@ -5009,7 +4901,7 @@
           </mc:Choice>
           <mc:Fallback>
             <w:pict>
-              <v:shape w14:anchorId="5AE576D7" id="Text Box 25" o:spid="_x0000_s1043" type="#_x0000_t202" style="position:absolute;margin-left:393.65pt;margin-top:85.75pt;width:268.35pt;height:122.95pt;z-index:251695104;visibility:visible;mso-wrap-style:square;mso-height-percent:0;mso-wrap-distance-left:9pt;mso-wrap-distance-top:0;mso-wrap-distance-right:9pt;mso-wrap-distance-bottom:0;mso-position-horizontal:absolute;mso-position-horizontal-relative:text;mso-position-vertical:absolute;mso-position-vertical-relative:text;mso-height-percent:0;mso-height-relative:margin;v-text-anchor:top" o:gfxdata="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" fillcolor="white [3201]" strokeweight=".5pt">
+              <v:shape w14:anchorId="5AE576D7" id="Text Box 25" o:spid="_x0000_s1043" type="#_x0000_t202" style="position:absolute;margin-left:393.65pt;margin-top:85.75pt;width:268.35pt;height:122.95pt;z-index:251695104;visibility:visible;mso-wrap-style:square;mso-height-percent:0;mso-wrap-distance-left:9pt;mso-wrap-distance-top:0;mso-wrap-distance-right:9pt;mso-wrap-distance-bottom:0;mso-position-horizontal:absolute;mso-position-horizontal-relative:text;mso-position-vertical:absolute;mso-position-vertical-relative:text;mso-height-percent:0;mso-height-relative:margin;v-text-anchor:top" o:gfxdata="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" fillcolor="white [3201]" strokeweight=".5pt">
                 <v:textbox>
                   <w:txbxContent>
                     <w:p>
@@ -5017,7 +4909,6 @@
                         <w:bidi/>
                         <w:jc w:val="center"/>
                         <w:rPr>
-                          <w:rFonts w:hint="cs"/>
                           <w:b/>
                           <w:bCs/>
                           <w:u w:val="single"/>
@@ -5036,7 +4927,6 @@
                         </w:rPr>
                         <w:t xml:space="preserve">דף </w:t>
                       </w:r>
-                      <w:proofErr w:type="spellStart"/>
                       <w:r>
                         <w:rPr>
                           <w:b/>
@@ -5046,7 +4936,6 @@
                         </w:rPr>
                         <w:t>SettingsPage</w:t>
                       </w:r>
-                      <w:proofErr w:type="spellEnd"/>
                     </w:p>
                     <w:p>
                       <w:pPr>
@@ -5074,7 +4963,6 @@
                         </w:numPr>
                         <w:bidi/>
                         <w:rPr>
-                          <w:rFonts w:hint="cs"/>
                           <w:lang w:val="en-US"/>
                         </w:rPr>
                       </w:pPr>
@@ -5096,7 +4984,6 @@
                         </w:numPr>
                         <w:bidi/>
                         <w:rPr>
-                          <w:rFonts w:hint="cs"/>
                           <w:lang w:val="en-US"/>
                         </w:rPr>
                       </w:pPr>
@@ -5118,7 +5005,6 @@
                         </w:numPr>
                         <w:bidi/>
                         <w:rPr>
-                          <w:rFonts w:hint="cs"/>
                           <w:rtl/>
                           <w:lang w:val="en-US"/>
                         </w:rPr>
@@ -5233,6 +5119,187 @@
             </w:pict>
           </mc:Fallback>
         </mc:AlternateContent>
+      </w:r>
+    </w:p>
+    <w:p>
+      <w:pPr>
+        <w:rPr>
+          <w:rtl/>
+          <w:lang w:val="en-US"/>
+        </w:rPr>
+      </w:pPr>
+    </w:p>
+    <w:p>
+      <w:pPr>
+        <w:rPr>
+          <w:rtl/>
+          <w:lang w:val="en-US"/>
+        </w:rPr>
+      </w:pPr>
+    </w:p>
+    <w:p>
+      <w:pPr>
+        <w:rPr>
+          <w:rtl/>
+          <w:lang w:val="en-US"/>
+        </w:rPr>
+      </w:pPr>
+    </w:p>
+    <w:p>
+      <w:pPr>
+        <w:rPr>
+          <w:rtl/>
+          <w:lang w:val="en-US"/>
+        </w:rPr>
+      </w:pPr>
+    </w:p>
+    <w:p>
+      <w:pPr>
+        <w:rPr>
+          <w:rtl/>
+          <w:lang w:val="en-US"/>
+        </w:rPr>
+      </w:pPr>
+    </w:p>
+    <w:p>
+      <w:pPr>
+        <w:rPr>
+          <w:rtl/>
+          <w:lang w:val="en-US"/>
+        </w:rPr>
+      </w:pPr>
+    </w:p>
+    <w:p>
+      <w:pPr>
+        <w:rPr>
+          <w:rtl/>
+          <w:lang w:val="en-US"/>
+        </w:rPr>
+      </w:pPr>
+    </w:p>
+    <w:p>
+      <w:pPr>
+        <w:rPr>
+          <w:rtl/>
+          <w:lang w:val="en-US"/>
+        </w:rPr>
+      </w:pPr>
+    </w:p>
+    <w:p>
+      <w:pPr>
+        <w:tabs>
+          <w:tab w:val="left" w:pos="9775"/>
+        </w:tabs>
+        <w:rPr>
+          <w:rtl/>
+          <w:lang w:val="en-US"/>
+        </w:rPr>
+      </w:pPr>
+      <w:r>
+        <w:rPr>
+          <w:lang w:val="en-US"/>
+        </w:rPr>
+        <w:tab/>
+      </w:r>
+    </w:p>
+    <w:p>
+      <w:pPr>
+        <w:tabs>
+          <w:tab w:val="left" w:pos="9775"/>
+        </w:tabs>
+        <w:rPr>
+          <w:rtl/>
+          <w:lang w:val="en-US"/>
+        </w:rPr>
+      </w:pPr>
+    </w:p>
+    <w:p>
+      <w:pPr>
+        <w:tabs>
+          <w:tab w:val="left" w:pos="9775"/>
+        </w:tabs>
+        <w:jc w:val="center"/>
+        <w:rPr>
+          <w:b/>
+          <w:bCs/>
+          <w:sz w:val="40"/>
+          <w:szCs w:val="40"/>
+          <w:u w:val="single"/>
+          <w:rtl/>
+          <w:lang w:val="en-US"/>
+        </w:rPr>
+      </w:pPr>
+      <w:r>
+        <w:rPr>
+          <w:rFonts w:hint="cs"/>
+          <w:b/>
+          <w:bCs/>
+          <w:sz w:val="40"/>
+          <w:szCs w:val="40"/>
+          <w:u w:val="single"/>
+          <w:rtl/>
+          <w:lang w:val="en-US"/>
+        </w:rPr>
+        <w:lastRenderedPageBreak/>
+        <w:t xml:space="preserve">הסבר על דפים באנגלית </w:t>
+      </w:r>
+    </w:p>
+    <w:p>
+      <w:pPr>
+        <w:tabs>
+          <w:tab w:val="left" w:pos="9775"/>
+        </w:tabs>
+        <w:jc w:val="center"/>
+        <w:rPr>
+          <w:b/>
+          <w:bCs/>
+          <w:sz w:val="40"/>
+          <w:szCs w:val="40"/>
+          <w:u w:val="single"/>
+          <w:lang w:val="en-US"/>
+        </w:rPr>
+      </w:pPr>
+      <w:r>
+        <w:rPr>
+          <w:noProof/>
+        </w:rPr>
+        <w:drawing>
+          <wp:inline distT="0" distB="0" distL="0" distR="0" wp14:anchorId="3F352448" wp14:editId="7BB59125">
+            <wp:extent cx="9199816" cy="4133088"/>
+            <wp:effectExtent l="0" t="0" r="1905" b="1270"/>
+            <wp:docPr id="198131523" name="Picture 1" descr="A diagram of a flowchart&#10;&#10;Description automatically generated"/>
+            <wp:cNvGraphicFramePr>
+              <a:graphicFrameLocks xmlns:a="http://schemas.openxmlformats.org/drawingml/2006/main" noChangeAspect="1"/>
+            </wp:cNvGraphicFramePr>
+            <a:graphic xmlns:a="http://schemas.openxmlformats.org/drawingml/2006/main">
+              <a:graphicData uri="http://schemas.openxmlformats.org/drawingml/2006/picture">
+                <pic:pic xmlns:pic="http://schemas.openxmlformats.org/drawingml/2006/picture">
+                  <pic:nvPicPr>
+                    <pic:cNvPr id="198131523" name="Picture 1" descr="A diagram of a flowchart&#10;&#10;Description automatically generated"/>
+                    <pic:cNvPicPr>
+                      <a:picLocks noChangeAspect="1"/>
+                    </pic:cNvPicPr>
+                  </pic:nvPicPr>
+                  <pic:blipFill>
+                    <a:blip r:embed="rId7"/>
+                    <a:stretch>
+                      <a:fillRect/>
+                    </a:stretch>
+                  </pic:blipFill>
+                  <pic:spPr>
+                    <a:xfrm>
+                      <a:off x="0" y="0"/>
+                      <a:ext cx="9249266" cy="4155304"/>
+                    </a:xfrm>
+                    <a:prstGeom prst="rect">
+                      <a:avLst/>
+                    </a:prstGeom>
+                  </pic:spPr>
+                </pic:pic>
+              </a:graphicData>
+            </a:graphic>
+          </wp:inline>
+        </w:drawing>
       </w:r>
     </w:p>
     <w:sectPr>

</xml_diff>